<commit_message>
Organização cap's 1 a 5
</commit_message>
<xml_diff>
--- a/Word/W M Pereira Junior e A L C Lima_Doc - Cap. 0 livro de ECA I_r02_200221.docx
+++ b/Word/W M Pereira Junior e A L C Lima_Doc - Cap. 0 livro de ECA I_r02_200221.docx
@@ -580,12 +580,13 @@
     </w:p>
     <w:p>
       <w:pPr>
+        <w:jc w:val="both"/>
         <w:rPr>
-          <w:rFonts w:ascii="Goudy Old Style" w:hAnsi="Goudy Old Style" w:cs="Arial"/>
+          <w:rFonts w:ascii="CMU Serif" w:hAnsi="CMU Serif" w:cs="CMU Serif"/>
           <w:b/>
           <w:bCs/>
-          <w:sz w:val="60"/>
-          <w:szCs w:val="60"/>
+          <w:sz w:val="24"/>
+          <w:szCs w:val="24"/>
         </w:rPr>
       </w:pPr>
     </w:p>
@@ -593,14 +594,14 @@
       <w:pPr>
         <w:jc w:val="both"/>
         <w:rPr>
-          <w:rFonts w:ascii="Goudy Old Style" w:hAnsi="Goudy Old Style" w:cs="Arial"/>
+          <w:rFonts w:ascii="CMU Serif" w:hAnsi="CMU Serif" w:cs="CMU Serif"/>
           <w:sz w:val="24"/>
           <w:szCs w:val="24"/>
         </w:rPr>
       </w:pPr>
       <w:r>
         <w:rPr>
-          <w:rFonts w:ascii="Goudy Old Style" w:hAnsi="Goudy Old Style" w:cs="Arial"/>
+          <w:rFonts w:ascii="CMU Serif" w:hAnsi="CMU Serif" w:cs="CMU Serif"/>
           <w:sz w:val="24"/>
           <w:szCs w:val="24"/>
         </w:rPr>
@@ -608,7 +609,7 @@
       </w:r>
       <w:r>
         <w:rPr>
-          <w:rFonts w:ascii="Goudy Old Style" w:hAnsi="Goudy Old Style" w:cs="Arial"/>
+          <w:rFonts w:ascii="CMU Serif" w:hAnsi="CMU Serif" w:cs="CMU Serif"/>
           <w:sz w:val="24"/>
           <w:szCs w:val="24"/>
         </w:rPr>
@@ -616,7 +617,7 @@
       </w:r>
       <w:r>
         <w:rPr>
-          <w:rFonts w:ascii="Goudy Old Style" w:hAnsi="Goudy Old Style" w:cs="Arial"/>
+          <w:rFonts w:ascii="CMU Serif" w:hAnsi="CMU Serif" w:cs="CMU Serif"/>
           <w:sz w:val="24"/>
           <w:szCs w:val="24"/>
         </w:rPr>
@@ -624,7 +625,7 @@
       </w:r>
       <w:r>
         <w:rPr>
-          <w:rFonts w:ascii="Goudy Old Style" w:hAnsi="Goudy Old Style" w:cs="Arial"/>
+          <w:rFonts w:ascii="CMU Serif" w:hAnsi="CMU Serif" w:cs="CMU Serif"/>
           <w:sz w:val="24"/>
           <w:szCs w:val="24"/>
         </w:rPr>
@@ -632,7 +633,7 @@
       </w:r>
       <w:r>
         <w:rPr>
-          <w:rFonts w:ascii="Goudy Old Style" w:hAnsi="Goudy Old Style" w:cs="Arial"/>
+          <w:rFonts w:ascii="CMU Serif" w:hAnsi="CMU Serif" w:cs="CMU Serif"/>
           <w:sz w:val="24"/>
           <w:szCs w:val="24"/>
         </w:rPr>
@@ -640,7 +641,7 @@
       </w:r>
       <w:r>
         <w:rPr>
-          <w:rFonts w:ascii="Goudy Old Style" w:hAnsi="Goudy Old Style" w:cs="Arial"/>
+          <w:rFonts w:ascii="CMU Serif" w:hAnsi="CMU Serif" w:cs="CMU Serif"/>
           <w:sz w:val="24"/>
           <w:szCs w:val="24"/>
         </w:rPr>
@@ -651,7 +652,7 @@
       <w:pPr>
         <w:jc w:val="both"/>
         <w:rPr>
-          <w:rFonts w:ascii="Goudy Old Style" w:hAnsi="Goudy Old Style" w:cs="Arial"/>
+          <w:rFonts w:ascii="CMU Serif" w:hAnsi="CMU Serif" w:cs="CMU Serif"/>
           <w:sz w:val="24"/>
           <w:szCs w:val="24"/>
         </w:rPr>
@@ -661,14 +662,14 @@
       <w:pPr>
         <w:jc w:val="both"/>
         <w:rPr>
-          <w:rFonts w:ascii="Goudy Old Style" w:hAnsi="Goudy Old Style" w:cs="Arial"/>
+          <w:rFonts w:ascii="CMU Serif" w:hAnsi="CMU Serif" w:cs="CMU Serif"/>
           <w:sz w:val="24"/>
           <w:szCs w:val="24"/>
         </w:rPr>
       </w:pPr>
       <w:r>
         <w:rPr>
-          <w:rFonts w:ascii="Goudy Old Style" w:hAnsi="Goudy Old Style" w:cs="Arial"/>
+          <w:rFonts w:ascii="CMU Serif" w:hAnsi="CMU Serif" w:cs="CMU Serif"/>
           <w:sz w:val="24"/>
           <w:szCs w:val="24"/>
         </w:rPr>
@@ -676,7 +677,7 @@
       </w:r>
       <w:r>
         <w:rPr>
-          <w:rFonts w:ascii="Goudy Old Style" w:hAnsi="Goudy Old Style" w:cs="Arial"/>
+          <w:rFonts w:ascii="CMU Serif" w:hAnsi="CMU Serif" w:cs="CMU Serif"/>
           <w:sz w:val="24"/>
           <w:szCs w:val="24"/>
         </w:rPr>
@@ -684,7 +685,7 @@
       </w:r>
       <w:r>
         <w:rPr>
-          <w:rFonts w:ascii="Goudy Old Style" w:hAnsi="Goudy Old Style" w:cs="Arial"/>
+          <w:rFonts w:ascii="CMU Serif" w:hAnsi="CMU Serif" w:cs="CMU Serif"/>
           <w:sz w:val="24"/>
           <w:szCs w:val="24"/>
         </w:rPr>
@@ -692,7 +693,7 @@
       </w:r>
       <w:r>
         <w:rPr>
-          <w:rFonts w:ascii="Goudy Old Style" w:hAnsi="Goudy Old Style" w:cs="Arial"/>
+          <w:rFonts w:ascii="CMU Serif" w:hAnsi="CMU Serif" w:cs="CMU Serif"/>
           <w:sz w:val="24"/>
           <w:szCs w:val="24"/>
         </w:rPr>
@@ -701,7 +702,7 @@
       <w:r>
         <w:rPr>
           <w:rStyle w:val="Refdenotaderodap"/>
-          <w:rFonts w:ascii="Goudy Old Style" w:hAnsi="Goudy Old Style" w:cs="Arial"/>
+          <w:rFonts w:ascii="CMU Serif" w:hAnsi="CMU Serif" w:cs="CMU Serif"/>
           <w:sz w:val="24"/>
           <w:szCs w:val="24"/>
         </w:rPr>
@@ -709,7 +710,7 @@
       </w:r>
       <w:r>
         <w:rPr>
-          <w:rFonts w:ascii="Goudy Old Style" w:hAnsi="Goudy Old Style" w:cs="Arial"/>
+          <w:rFonts w:ascii="CMU Serif" w:hAnsi="CMU Serif" w:cs="CMU Serif"/>
           <w:sz w:val="24"/>
           <w:szCs w:val="24"/>
         </w:rPr>
@@ -747,13 +748,14 @@
             <w:pPr>
               <w:jc w:val="center"/>
               <w:rPr>
-                <w:rFonts w:ascii="Goudy Old Style" w:hAnsi="Goudy Old Style" w:cs="Arial"/>
-                <w:sz w:val="24"/>
-                <w:szCs w:val="24"/>
-              </w:rPr>
-            </w:pPr>
-            <w:r>
-              <w:rPr>
+                <w:rFonts w:ascii="CMU Serif" w:hAnsi="CMU Serif" w:cs="CMU Serif"/>
+                <w:sz w:val="24"/>
+                <w:szCs w:val="24"/>
+              </w:rPr>
+            </w:pPr>
+            <w:r>
+              <w:rPr>
+                <w:rFonts w:ascii="CMU Serif" w:hAnsi="CMU Serif" w:cs="CMU Serif"/>
                 <w:noProof/>
                 <w:sz w:val="24"/>
                 <w:szCs w:val="24"/>
@@ -821,14 +823,14 @@
             <w:pPr>
               <w:jc w:val="both"/>
               <w:rPr>
-                <w:rFonts w:ascii="Goudy Old Style" w:hAnsi="Goudy Old Style" w:cs="Arial"/>
-                <w:sz w:val="24"/>
-                <w:szCs w:val="24"/>
-              </w:rPr>
-            </w:pPr>
-            <w:r>
-              <w:rPr>
-                <w:rFonts w:ascii="Goudy Old Style" w:hAnsi="Goudy Old Style" w:cs="Arial"/>
+                <w:rFonts w:ascii="CMU Serif" w:hAnsi="CMU Serif" w:cs="CMU Serif"/>
+                <w:sz w:val="24"/>
+                <w:szCs w:val="24"/>
+              </w:rPr>
+            </w:pPr>
+            <w:r>
+              <w:rPr>
+                <w:rFonts w:ascii="CMU Serif" w:hAnsi="CMU Serif" w:cs="CMU Serif"/>
                 <w:b/>
                 <w:bCs/>
                 <w:sz w:val="24"/>
@@ -838,15 +840,33 @@
             </w:r>
             <w:r>
               <w:rPr>
-                <w:rFonts w:ascii="Goudy Old Style" w:hAnsi="Goudy Old Style" w:cs="Arial"/>
-                <w:sz w:val="24"/>
-                <w:szCs w:val="24"/>
-              </w:rPr>
-              <w:t xml:space="preserve"> é introduzido no texto sempre para explicar um recurso técnico bastante </w:t>
-            </w:r>
-            <w:r>
-              <w:rPr>
-                <w:rFonts w:ascii="Goudy Old Style" w:hAnsi="Goudy Old Style" w:cs="Arial"/>
+                <w:rFonts w:ascii="CMU Serif" w:hAnsi="CMU Serif" w:cs="CMU Serif"/>
+                <w:sz w:val="24"/>
+                <w:szCs w:val="24"/>
+              </w:rPr>
+              <w:t xml:space="preserve"> </w:t>
+            </w:r>
+            <w:proofErr w:type="spellStart"/>
+            <w:r>
+              <w:rPr>
+                <w:rFonts w:ascii="CMU Serif" w:hAnsi="CMU Serif" w:cs="CMU Serif"/>
+                <w:sz w:val="24"/>
+                <w:szCs w:val="24"/>
+              </w:rPr>
+              <w:t>é</w:t>
+            </w:r>
+            <w:proofErr w:type="spellEnd"/>
+            <w:r>
+              <w:rPr>
+                <w:rFonts w:ascii="CMU Serif" w:hAnsi="CMU Serif" w:cs="CMU Serif"/>
+                <w:sz w:val="24"/>
+                <w:szCs w:val="24"/>
+              </w:rPr>
+              <w:t xml:space="preserve"> introduzido no texto sempre para explicar um recurso técnico bastante </w:t>
+            </w:r>
+            <w:r>
+              <w:rPr>
+                <w:rFonts w:ascii="CMU Serif" w:hAnsi="CMU Serif" w:cs="CMU Serif"/>
                 <w:sz w:val="24"/>
                 <w:szCs w:val="24"/>
               </w:rPr>
@@ -854,7 +874,7 @@
             </w:r>
             <w:r>
               <w:rPr>
-                <w:rFonts w:ascii="Goudy Old Style" w:hAnsi="Goudy Old Style" w:cs="Arial"/>
+                <w:rFonts w:ascii="CMU Serif" w:hAnsi="CMU Serif" w:cs="CMU Serif"/>
                 <w:sz w:val="24"/>
                 <w:szCs w:val="24"/>
               </w:rPr>
@@ -868,7 +888,7 @@
       <w:pPr>
         <w:jc w:val="both"/>
         <w:rPr>
-          <w:rFonts w:ascii="Goudy Old Style" w:hAnsi="Goudy Old Style" w:cs="Arial"/>
+          <w:rFonts w:ascii="CMU Serif" w:hAnsi="CMU Serif" w:cs="CMU Serif"/>
           <w:sz w:val="24"/>
           <w:szCs w:val="24"/>
         </w:rPr>
@@ -904,7 +924,7 @@
           <w:p>
             <w:pPr>
               <w:rPr>
-                <w:rFonts w:ascii="Goudy Old Style" w:hAnsi="Goudy Old Style" w:cs="Arial"/>
+                <w:rFonts w:ascii="CMU Serif" w:hAnsi="CMU Serif" w:cs="CMU Serif"/>
                 <w:sz w:val="24"/>
                 <w:szCs w:val="24"/>
               </w:rPr>
@@ -973,14 +993,14 @@
             <w:pPr>
               <w:jc w:val="both"/>
               <w:rPr>
-                <w:rFonts w:ascii="Goudy Old Style" w:hAnsi="Goudy Old Style" w:cs="Arial"/>
-                <w:sz w:val="24"/>
-                <w:szCs w:val="24"/>
-              </w:rPr>
-            </w:pPr>
-            <w:r>
-              <w:rPr>
-                <w:rFonts w:ascii="Goudy Old Style" w:hAnsi="Goudy Old Style" w:cs="Arial"/>
+                <w:rFonts w:ascii="CMU Serif" w:hAnsi="CMU Serif" w:cs="CMU Serif"/>
+                <w:sz w:val="24"/>
+                <w:szCs w:val="24"/>
+              </w:rPr>
+            </w:pPr>
+            <w:r>
+              <w:rPr>
+                <w:rFonts w:ascii="CMU Serif" w:hAnsi="CMU Serif" w:cs="CMU Serif"/>
                 <w:sz w:val="24"/>
                 <w:szCs w:val="24"/>
               </w:rPr>
@@ -988,15 +1008,33 @@
             </w:r>
             <w:r>
               <w:rPr>
-                <w:rFonts w:ascii="Goudy Old Style" w:hAnsi="Goudy Old Style" w:cs="Arial"/>
-                <w:sz w:val="24"/>
-                <w:szCs w:val="24"/>
-              </w:rPr>
-              <w:t>clicar na figura relativa a plataforma YouTube.</w:t>
-            </w:r>
-            <w:r>
-              <w:rPr>
-                <w:rFonts w:ascii="Goudy Old Style" w:hAnsi="Goudy Old Style" w:cs="Arial"/>
+                <w:rFonts w:ascii="CMU Serif" w:hAnsi="CMU Serif" w:cs="CMU Serif"/>
+                <w:sz w:val="24"/>
+                <w:szCs w:val="24"/>
+              </w:rPr>
+              <w:t xml:space="preserve">clicar na figura relativa </w:t>
+            </w:r>
+            <w:proofErr w:type="gramStart"/>
+            <w:r>
+              <w:rPr>
+                <w:rFonts w:ascii="CMU Serif" w:hAnsi="CMU Serif" w:cs="CMU Serif"/>
+                <w:sz w:val="24"/>
+                <w:szCs w:val="24"/>
+              </w:rPr>
+              <w:t>a</w:t>
+            </w:r>
+            <w:proofErr w:type="gramEnd"/>
+            <w:r>
+              <w:rPr>
+                <w:rFonts w:ascii="CMU Serif" w:hAnsi="CMU Serif" w:cs="CMU Serif"/>
+                <w:sz w:val="24"/>
+                <w:szCs w:val="24"/>
+              </w:rPr>
+              <w:t xml:space="preserve"> plataforma YouTube.</w:t>
+            </w:r>
+            <w:r>
+              <w:rPr>
+                <w:rFonts w:ascii="CMU Serif" w:hAnsi="CMU Serif" w:cs="CMU Serif"/>
                 <w:sz w:val="24"/>
                 <w:szCs w:val="24"/>
               </w:rPr>
@@ -1010,7 +1048,7 @@
       <w:pPr>
         <w:jc w:val="both"/>
         <w:rPr>
-          <w:rFonts w:ascii="Goudy Old Style" w:hAnsi="Goudy Old Style" w:cs="Arial"/>
+          <w:rFonts w:ascii="CMU Serif" w:hAnsi="CMU Serif" w:cs="CMU Serif"/>
           <w:sz w:val="24"/>
           <w:szCs w:val="24"/>
         </w:rPr>
@@ -1047,13 +1085,14 @@
             <w:pPr>
               <w:jc w:val="center"/>
               <w:rPr>
-                <w:rFonts w:ascii="Goudy Old Style" w:hAnsi="Goudy Old Style" w:cs="Arial"/>
-                <w:sz w:val="24"/>
-                <w:szCs w:val="24"/>
-              </w:rPr>
-            </w:pPr>
-            <w:r>
-              <w:rPr>
+                <w:rFonts w:ascii="CMU Serif" w:hAnsi="CMU Serif" w:cs="CMU Serif"/>
+                <w:sz w:val="24"/>
+                <w:szCs w:val="24"/>
+              </w:rPr>
+            </w:pPr>
+            <w:r>
+              <w:rPr>
+                <w:rFonts w:ascii="CMU Serif" w:hAnsi="CMU Serif" w:cs="CMU Serif"/>
                 <w:noProof/>
               </w:rPr>
               <w:drawing>
@@ -1112,14 +1151,14 @@
             <w:pPr>
               <w:jc w:val="both"/>
               <w:rPr>
-                <w:rFonts w:ascii="Goudy Old Style" w:hAnsi="Goudy Old Style" w:cs="Arial"/>
-                <w:sz w:val="24"/>
-                <w:szCs w:val="24"/>
-              </w:rPr>
-            </w:pPr>
-            <w:r>
-              <w:rPr>
-                <w:rFonts w:ascii="Goudy Old Style" w:hAnsi="Goudy Old Style" w:cs="Arial"/>
+                <w:rFonts w:ascii="CMU Serif" w:hAnsi="CMU Serif" w:cs="CMU Serif"/>
+                <w:sz w:val="24"/>
+                <w:szCs w:val="24"/>
+              </w:rPr>
+            </w:pPr>
+            <w:r>
+              <w:rPr>
+                <w:rFonts w:ascii="CMU Serif" w:hAnsi="CMU Serif" w:cs="CMU Serif"/>
                 <w:sz w:val="24"/>
                 <w:szCs w:val="24"/>
               </w:rPr>
@@ -1127,7 +1166,7 @@
             </w:r>
             <w:r>
               <w:rPr>
-                <w:rFonts w:ascii="Goudy Old Style" w:hAnsi="Goudy Old Style" w:cs="Arial"/>
+                <w:rFonts w:ascii="CMU Serif" w:hAnsi="CMU Serif" w:cs="CMU Serif"/>
                 <w:sz w:val="24"/>
                 <w:szCs w:val="24"/>
               </w:rPr>
@@ -1135,7 +1174,7 @@
             </w:r>
             <w:r>
               <w:rPr>
-                <w:rFonts w:ascii="Goudy Old Style" w:hAnsi="Goudy Old Style" w:cs="Arial"/>
+                <w:rFonts w:ascii="CMU Serif" w:hAnsi="CMU Serif" w:cs="CMU Serif"/>
                 <w:sz w:val="24"/>
                 <w:szCs w:val="24"/>
               </w:rPr>
@@ -1143,7 +1182,7 @@
             </w:r>
             <w:r>
               <w:rPr>
-                <w:rFonts w:ascii="Goudy Old Style" w:hAnsi="Goudy Old Style" w:cs="Arial"/>
+                <w:rFonts w:ascii="CMU Serif" w:hAnsi="CMU Serif" w:cs="CMU Serif"/>
                 <w:sz w:val="24"/>
                 <w:szCs w:val="24"/>
               </w:rPr>
@@ -1151,7 +1190,7 @@
             </w:r>
             <w:r>
               <w:rPr>
-                <w:rFonts w:ascii="Goudy Old Style" w:hAnsi="Goudy Old Style" w:cs="Arial"/>
+                <w:rFonts w:ascii="CMU Serif" w:hAnsi="CMU Serif" w:cs="CMU Serif"/>
                 <w:sz w:val="24"/>
                 <w:szCs w:val="24"/>
               </w:rPr>
@@ -1159,7 +1198,7 @@
             </w:r>
             <w:r>
               <w:rPr>
-                <w:rFonts w:ascii="Goudy Old Style" w:hAnsi="Goudy Old Style" w:cs="Arial"/>
+                <w:rFonts w:ascii="CMU Serif" w:hAnsi="CMU Serif" w:cs="CMU Serif"/>
                 <w:sz w:val="24"/>
                 <w:szCs w:val="24"/>
               </w:rPr>
@@ -1167,7 +1206,7 @@
             </w:r>
             <w:r>
               <w:rPr>
-                <w:rFonts w:ascii="Goudy Old Style" w:hAnsi="Goudy Old Style" w:cs="Arial"/>
+                <w:rFonts w:ascii="CMU Serif" w:hAnsi="CMU Serif" w:cs="CMU Serif"/>
                 <w:sz w:val="24"/>
                 <w:szCs w:val="24"/>
               </w:rPr>
@@ -1175,7 +1214,7 @@
             </w:r>
             <w:r>
               <w:rPr>
-                <w:rFonts w:ascii="Goudy Old Style" w:hAnsi="Goudy Old Style" w:cs="Arial"/>
+                <w:rFonts w:ascii="CMU Serif" w:hAnsi="CMU Serif" w:cs="CMU Serif"/>
                 <w:sz w:val="24"/>
                 <w:szCs w:val="24"/>
               </w:rPr>
@@ -1183,7 +1222,7 @@
             </w:r>
             <w:r>
               <w:rPr>
-                <w:rFonts w:ascii="Goudy Old Style" w:hAnsi="Goudy Old Style" w:cs="Arial"/>
+                <w:rFonts w:ascii="CMU Serif" w:hAnsi="CMU Serif" w:cs="CMU Serif"/>
                 <w:sz w:val="24"/>
                 <w:szCs w:val="24"/>
               </w:rPr>
@@ -1191,7 +1230,7 @@
             </w:r>
             <w:r>
               <w:rPr>
-                <w:rFonts w:ascii="Goudy Old Style" w:hAnsi="Goudy Old Style" w:cs="Arial"/>
+                <w:rFonts w:ascii="CMU Serif" w:hAnsi="CMU Serif" w:cs="CMU Serif"/>
                 <w:sz w:val="24"/>
                 <w:szCs w:val="24"/>
               </w:rPr>
@@ -1208,14 +1247,14 @@
         </w:tabs>
         <w:jc w:val="both"/>
         <w:rPr>
-          <w:rFonts w:ascii="Goudy Old Style" w:hAnsi="Goudy Old Style" w:cs="Arial"/>
+          <w:rFonts w:ascii="CMU Serif" w:hAnsi="CMU Serif" w:cs="CMU Serif"/>
           <w:sz w:val="24"/>
           <w:szCs w:val="24"/>
         </w:rPr>
       </w:pPr>
       <w:r>
         <w:rPr>
-          <w:rFonts w:ascii="Goudy Old Style" w:hAnsi="Goudy Old Style" w:cs="Arial"/>
+          <w:rFonts w:ascii="CMU Serif" w:hAnsi="CMU Serif" w:cs="CMU Serif"/>
           <w:sz w:val="24"/>
           <w:szCs w:val="24"/>
         </w:rPr>
@@ -1253,13 +1292,14 @@
             <w:pPr>
               <w:jc w:val="center"/>
               <w:rPr>
-                <w:rFonts w:ascii="Goudy Old Style" w:hAnsi="Goudy Old Style" w:cs="Arial"/>
-                <w:sz w:val="24"/>
-                <w:szCs w:val="24"/>
-              </w:rPr>
-            </w:pPr>
-            <w:r>
-              <w:rPr>
+                <w:rFonts w:ascii="CMU Serif" w:hAnsi="CMU Serif" w:cs="CMU Serif"/>
+                <w:sz w:val="24"/>
+                <w:szCs w:val="24"/>
+              </w:rPr>
+            </w:pPr>
+            <w:r>
+              <w:rPr>
+                <w:rFonts w:ascii="CMU Serif" w:hAnsi="CMU Serif" w:cs="CMU Serif"/>
                 <w:noProof/>
                 <w:sz w:val="24"/>
                 <w:szCs w:val="24"/>
@@ -1320,18 +1360,36 @@
             <w:pPr>
               <w:jc w:val="both"/>
               <w:rPr>
-                <w:rFonts w:ascii="Goudy Old Style" w:hAnsi="Goudy Old Style" w:cs="Arial"/>
-                <w:sz w:val="24"/>
-                <w:szCs w:val="24"/>
-              </w:rPr>
-            </w:pPr>
-            <w:r>
-              <w:rPr>
-                <w:rFonts w:ascii="Goudy Old Style" w:hAnsi="Goudy Old Style" w:cs="Arial"/>
-                <w:sz w:val="24"/>
-                <w:szCs w:val="24"/>
-              </w:rPr>
-              <w:t>Como a própria figurinha diz quando ela aparecer o leitor poderá ter acesso a arquivos da nossa biblioteca de extensão .dxf. Os arquivos contam com notas de projeto ou detalhes genéricos que permitem que aqueles leitores que estão iniciando no projeto de concreto armado possam ficar mais confortáveis no ato de se projetar uma estrutura.</w:t>
+                <w:rFonts w:ascii="CMU Serif" w:hAnsi="CMU Serif" w:cs="CMU Serif"/>
+                <w:sz w:val="24"/>
+                <w:szCs w:val="24"/>
+              </w:rPr>
+            </w:pPr>
+            <w:r>
+              <w:rPr>
+                <w:rFonts w:ascii="CMU Serif" w:hAnsi="CMU Serif" w:cs="CMU Serif"/>
+                <w:sz w:val="24"/>
+                <w:szCs w:val="24"/>
+              </w:rPr>
+              <w:t>Como a própria figurinha diz quando ela aparecer o leitor poderá ter acesso a arquivos da nossa biblioteca de extensão .</w:t>
+            </w:r>
+            <w:proofErr w:type="spellStart"/>
+            <w:r>
+              <w:rPr>
+                <w:rFonts w:ascii="CMU Serif" w:hAnsi="CMU Serif" w:cs="CMU Serif"/>
+                <w:sz w:val="24"/>
+                <w:szCs w:val="24"/>
+              </w:rPr>
+              <w:t>dxf</w:t>
+            </w:r>
+            <w:proofErr w:type="spellEnd"/>
+            <w:r>
+              <w:rPr>
+                <w:rFonts w:ascii="CMU Serif" w:hAnsi="CMU Serif" w:cs="CMU Serif"/>
+                <w:sz w:val="24"/>
+                <w:szCs w:val="24"/>
+              </w:rPr>
+              <w:t>. Os arquivos contam com notas de projeto ou detalhes genéricos que permitem que aqueles leitores que estão iniciando no projeto de concreto armado possam ficar mais confortáveis no ato de se projetar uma estrutura.</w:t>
             </w:r>
           </w:p>
         </w:tc>
@@ -1341,7 +1399,7 @@
       <w:pPr>
         <w:jc w:val="both"/>
         <w:rPr>
-          <w:rFonts w:ascii="Goudy Old Style" w:hAnsi="Goudy Old Style" w:cs="Arial"/>
+          <w:rFonts w:ascii="CMU Serif" w:hAnsi="CMU Serif" w:cs="CMU Serif"/>
           <w:sz w:val="24"/>
           <w:szCs w:val="24"/>
         </w:rPr>
@@ -1425,14 +1483,14 @@
             <w:pPr>
               <w:jc w:val="both"/>
               <w:rPr>
-                <w:rFonts w:ascii="Goudy Old Style" w:hAnsi="Goudy Old Style" w:cs="Arial"/>
-                <w:sz w:val="24"/>
-                <w:szCs w:val="24"/>
-              </w:rPr>
-            </w:pPr>
-            <w:r>
-              <w:rPr>
-                <w:rFonts w:ascii="Goudy Old Style" w:hAnsi="Goudy Old Style" w:cs="Arial"/>
+                <w:rFonts w:ascii="CMU Serif" w:hAnsi="CMU Serif" w:cs="CMU Serif"/>
+                <w:sz w:val="24"/>
+                <w:szCs w:val="24"/>
+              </w:rPr>
+            </w:pPr>
+            <w:r>
+              <w:rPr>
+                <w:rFonts w:ascii="CMU Serif" w:hAnsi="CMU Serif" w:cs="CMU Serif"/>
                 <w:sz w:val="24"/>
                 <w:szCs w:val="24"/>
               </w:rPr>
@@ -1440,7 +1498,7 @@
             </w:r>
             <w:r>
               <w:rPr>
-                <w:rFonts w:ascii="Goudy Old Style" w:hAnsi="Goudy Old Style" w:cs="Arial"/>
+                <w:rFonts w:ascii="CMU Serif" w:hAnsi="CMU Serif" w:cs="CMU Serif"/>
                 <w:i/>
                 <w:iCs/>
                 <w:sz w:val="24"/>
@@ -1450,7 +1508,7 @@
             </w:r>
             <w:r>
               <w:rPr>
-                <w:rFonts w:ascii="Goudy Old Style" w:hAnsi="Goudy Old Style" w:cs="Arial"/>
+                <w:rFonts w:ascii="CMU Serif" w:hAnsi="CMU Serif" w:cs="CMU Serif"/>
                 <w:sz w:val="24"/>
                 <w:szCs w:val="24"/>
               </w:rPr>
@@ -1460,16 +1518,6 @@
         </w:tc>
       </w:tr>
     </w:tbl>
-    <w:p>
-      <w:pPr>
-        <w:jc w:val="both"/>
-        <w:rPr>
-          <w:rFonts w:ascii="Goudy Old Style" w:hAnsi="Goudy Old Style" w:cs="Arial"/>
-          <w:sz w:val="28"/>
-          <w:szCs w:val="28"/>
-        </w:rPr>
-      </w:pPr>
-    </w:p>
     <w:p>
       <w:pPr>
         <w:jc w:val="both"/>
@@ -3289,6 +3337,7 @@
               </w:rPr>
               <w:t xml:space="preserve">Métodos das Tenções Admissíveis (ASD - </w:t>
             </w:r>
+            <w:proofErr w:type="spellStart"/>
             <w:r>
               <w:rPr>
                 <w:b w:val="0"/>
@@ -3299,8 +3348,35 @@
                 <w:sz w:val="24"/>
                 <w:szCs w:val="24"/>
               </w:rPr>
-              <w:t>Allowable Stress Desing</w:t>
-            </w:r>
+              <w:t>Allowable</w:t>
+            </w:r>
+            <w:proofErr w:type="spellEnd"/>
+            <w:r>
+              <w:rPr>
+                <w:b w:val="0"/>
+                <w:bCs w:val="0"/>
+                <w:i/>
+                <w:iCs/>
+                <w:color w:val="auto"/>
+                <w:sz w:val="24"/>
+                <w:szCs w:val="24"/>
+              </w:rPr>
+              <w:t xml:space="preserve"> Stress </w:t>
+            </w:r>
+            <w:proofErr w:type="spellStart"/>
+            <w:r>
+              <w:rPr>
+                <w:b w:val="0"/>
+                <w:bCs w:val="0"/>
+                <w:i/>
+                <w:iCs/>
+                <w:color w:val="auto"/>
+                <w:sz w:val="24"/>
+                <w:szCs w:val="24"/>
+              </w:rPr>
+              <w:t>Desing</w:t>
+            </w:r>
+            <w:proofErr w:type="spellEnd"/>
             <w:r>
               <w:rPr>
                 <w:b w:val="0"/>
@@ -3418,6 +3494,7 @@
               </w:rPr>
               <w:t xml:space="preserve">Introdução a métodos probabilísticos e o Métodos dos Estados Limites (LRFD - </w:t>
             </w:r>
+            <w:proofErr w:type="spellStart"/>
             <w:r>
               <w:rPr>
                 <w:b w:val="0"/>
@@ -3428,8 +3505,87 @@
                 <w:sz w:val="24"/>
                 <w:szCs w:val="24"/>
               </w:rPr>
-              <w:t>Load and Resistence Factor Desing</w:t>
-            </w:r>
+              <w:t>Load</w:t>
+            </w:r>
+            <w:proofErr w:type="spellEnd"/>
+            <w:r>
+              <w:rPr>
+                <w:b w:val="0"/>
+                <w:bCs w:val="0"/>
+                <w:i/>
+                <w:iCs/>
+                <w:color w:val="auto"/>
+                <w:sz w:val="24"/>
+                <w:szCs w:val="24"/>
+              </w:rPr>
+              <w:t xml:space="preserve"> </w:t>
+            </w:r>
+            <w:proofErr w:type="spellStart"/>
+            <w:r>
+              <w:rPr>
+                <w:b w:val="0"/>
+                <w:bCs w:val="0"/>
+                <w:i/>
+                <w:iCs/>
+                <w:color w:val="auto"/>
+                <w:sz w:val="24"/>
+                <w:szCs w:val="24"/>
+              </w:rPr>
+              <w:t>and</w:t>
+            </w:r>
+            <w:proofErr w:type="spellEnd"/>
+            <w:r>
+              <w:rPr>
+                <w:b w:val="0"/>
+                <w:bCs w:val="0"/>
+                <w:i/>
+                <w:iCs/>
+                <w:color w:val="auto"/>
+                <w:sz w:val="24"/>
+                <w:szCs w:val="24"/>
+              </w:rPr>
+              <w:t xml:space="preserve"> </w:t>
+            </w:r>
+            <w:proofErr w:type="spellStart"/>
+            <w:r>
+              <w:rPr>
+                <w:b w:val="0"/>
+                <w:bCs w:val="0"/>
+                <w:i/>
+                <w:iCs/>
+                <w:color w:val="auto"/>
+                <w:sz w:val="24"/>
+                <w:szCs w:val="24"/>
+              </w:rPr>
+              <w:t>Resistence</w:t>
+            </w:r>
+            <w:proofErr w:type="spellEnd"/>
+            <w:r>
+              <w:rPr>
+                <w:b w:val="0"/>
+                <w:bCs w:val="0"/>
+                <w:i/>
+                <w:iCs/>
+                <w:color w:val="auto"/>
+                <w:sz w:val="24"/>
+                <w:szCs w:val="24"/>
+              </w:rPr>
+              <w:t xml:space="preserve"> Factor </w:t>
+            </w:r>
+            <w:proofErr w:type="spellStart"/>
+            <w:r>
+              <w:rPr>
+                <w:b w:val="0"/>
+                <w:bCs w:val="0"/>
+                <w:i/>
+                <w:iCs/>
+                <w:color w:val="auto"/>
+                <w:sz w:val="24"/>
+                <w:szCs w:val="24"/>
+              </w:rPr>
+              <w:t>Desing</w:t>
+            </w:r>
+            <w:proofErr w:type="spellEnd"/>
             <w:r>
               <w:rPr>
                 <w:b w:val="0"/>
@@ -4581,17 +4737,7 @@
                 <w:sz w:val="24"/>
                 <w:szCs w:val="24"/>
               </w:rPr>
-              <w:t>4</w:t>
-            </w:r>
-            <w:r>
-              <w:rPr>
-                <w:b w:val="0"/>
-                <w:bCs w:val="0"/>
-                <w:color w:val="auto"/>
-                <w:sz w:val="24"/>
-                <w:szCs w:val="24"/>
-              </w:rPr>
-              <w:t>.1</w:t>
+              <w:t>4.1</w:t>
             </w:r>
           </w:p>
         </w:tc>
@@ -4718,17 +4864,7 @@
                 <w:sz w:val="24"/>
                 <w:szCs w:val="24"/>
               </w:rPr>
-              <w:t>4</w:t>
-            </w:r>
-            <w:r>
-              <w:rPr>
-                <w:b w:val="0"/>
-                <w:bCs w:val="0"/>
-                <w:color w:val="auto"/>
-                <w:sz w:val="24"/>
-                <w:szCs w:val="24"/>
-              </w:rPr>
-              <w:t>.2</w:t>
+              <w:t>4.2</w:t>
             </w:r>
           </w:p>
         </w:tc>
@@ -4787,23 +4923,7 @@
                 <w:sz w:val="24"/>
                 <w:szCs w:val="24"/>
               </w:rPr>
-              <w:t>4</w:t>
-            </w:r>
-            <w:r>
-              <w:rPr>
-                <w:rFonts w:ascii="Tw Cen MT" w:hAnsi="Tw Cen MT" w:cs="Arial"/>
-                <w:sz w:val="24"/>
-                <w:szCs w:val="24"/>
-              </w:rPr>
-              <w:t>.</w:t>
-            </w:r>
-            <w:r>
-              <w:rPr>
-                <w:rFonts w:ascii="Tw Cen MT" w:hAnsi="Tw Cen MT" w:cs="Arial"/>
-                <w:sz w:val="24"/>
-                <w:szCs w:val="24"/>
-              </w:rPr>
-              <w:t>8</w:t>
+              <w:t>4.8</w:t>
             </w:r>
           </w:p>
         </w:tc>
@@ -4853,16 +4973,7 @@
                 <w:sz w:val="24"/>
                 <w:szCs w:val="24"/>
               </w:rPr>
-              <w:t>4</w:t>
-            </w:r>
-            <w:r>
-              <w:rPr>
-                <w:b w:val="0"/>
-                <w:bCs w:val="0"/>
-                <w:sz w:val="24"/>
-                <w:szCs w:val="24"/>
-              </w:rPr>
-              <w:t>.3</w:t>
+              <w:t>4.3</w:t>
             </w:r>
           </w:p>
         </w:tc>
@@ -4969,16 +5080,7 @@
                 <w:sz w:val="24"/>
                 <w:szCs w:val="24"/>
               </w:rPr>
-              <w:t>4</w:t>
-            </w:r>
-            <w:r>
-              <w:rPr>
-                <w:b w:val="0"/>
-                <w:bCs w:val="0"/>
-                <w:sz w:val="24"/>
-                <w:szCs w:val="24"/>
-              </w:rPr>
-              <w:t>.4</w:t>
+              <w:t>4.4</w:t>
             </w:r>
           </w:p>
         </w:tc>
@@ -5254,16 +5356,7 @@
                 <w:sz w:val="24"/>
                 <w:szCs w:val="24"/>
               </w:rPr>
-              <w:t>4</w:t>
-            </w:r>
-            <w:r>
-              <w:rPr>
-                <w:b w:val="0"/>
-                <w:bCs w:val="0"/>
-                <w:sz w:val="24"/>
-                <w:szCs w:val="24"/>
-              </w:rPr>
-              <w:t>.6</w:t>
+              <w:t>4.6</w:t>
             </w:r>
           </w:p>
         </w:tc>
@@ -5407,25 +5500,7 @@
                 <w:sz w:val="24"/>
                 <w:szCs w:val="24"/>
               </w:rPr>
-              <w:t>4</w:t>
-            </w:r>
-            <w:r>
-              <w:rPr>
-                <w:b w:val="0"/>
-                <w:bCs w:val="0"/>
-                <w:sz w:val="24"/>
-                <w:szCs w:val="24"/>
-              </w:rPr>
-              <w:t>.</w:t>
-            </w:r>
-            <w:r>
-              <w:rPr>
-                <w:b w:val="0"/>
-                <w:bCs w:val="0"/>
-                <w:sz w:val="24"/>
-                <w:szCs w:val="24"/>
-              </w:rPr>
-              <w:t>7</w:t>
+              <w:t>4.7</w:t>
             </w:r>
           </w:p>
         </w:tc>
@@ -5495,6 +5570,531 @@
                 <w:szCs w:val="24"/>
               </w:rPr>
               <w:t>4.61</w:t>
+            </w:r>
+          </w:p>
+        </w:tc>
+      </w:tr>
+      <w:tr>
+        <w:tc>
+          <w:tcPr>
+            <w:tcW w:w="1276" w:type="dxa"/>
+            <w:gridSpan w:val="2"/>
+            <w:vAlign w:val="center"/>
+          </w:tcPr>
+          <w:p>
+            <w:pPr>
+              <w:rPr>
+                <w:rFonts w:ascii="Tw Cen MT" w:hAnsi="Tw Cen MT" w:cs="Arial"/>
+                <w:b/>
+                <w:bCs/>
+                <w:sz w:val="24"/>
+                <w:szCs w:val="24"/>
+              </w:rPr>
+            </w:pPr>
+            <w:r>
+              <w:rPr>
+                <w:rFonts w:ascii="Tw Cen MT" w:hAnsi="Tw Cen MT" w:cs="Arial"/>
+                <w:b/>
+                <w:bCs/>
+                <w:sz w:val="24"/>
+                <w:szCs w:val="24"/>
+              </w:rPr>
+              <w:t>5</w:t>
+            </w:r>
+          </w:p>
+        </w:tc>
+        <w:tc>
+          <w:tcPr>
+            <w:tcW w:w="6947" w:type="dxa"/>
+            <w:vAlign w:val="center"/>
+          </w:tcPr>
+          <w:p>
+            <w:pPr>
+              <w:jc w:val="both"/>
+              <w:rPr>
+                <w:rFonts w:ascii="Tw Cen MT" w:eastAsiaTheme="minorEastAsia" w:hAnsi="Tw Cen MT" w:cs="CMU Serif"/>
+                <w:b/>
+                <w:bCs/>
+                <w:color w:val="00B0F0"/>
+                <w:sz w:val="24"/>
+                <w:lang w:eastAsia="pt-BR"/>
+              </w:rPr>
+            </w:pPr>
+            <w:r>
+              <w:rPr>
+                <w:rFonts w:ascii="Tw Cen MT" w:hAnsi="Tw Cen MT" w:cs="Arial"/>
+                <w:b/>
+                <w:bCs/>
+                <w:sz w:val="24"/>
+                <w:szCs w:val="24"/>
+              </w:rPr>
+              <w:t>ASPECTOS GERAIS SOBRE A QUALIDADE DO PRODUTO EM PROJETOS DE CONCRETO</w:t>
+            </w:r>
+          </w:p>
+        </w:tc>
+        <w:tc>
+          <w:tcPr>
+            <w:tcW w:w="695" w:type="dxa"/>
+            <w:vAlign w:val="center"/>
+          </w:tcPr>
+          <w:p>
+            <w:pPr>
+              <w:jc w:val="right"/>
+              <w:rPr>
+                <w:rFonts w:ascii="Tw Cen MT" w:hAnsi="Tw Cen MT" w:cs="Arial"/>
+                <w:b/>
+                <w:bCs/>
+                <w:sz w:val="24"/>
+                <w:szCs w:val="24"/>
+              </w:rPr>
+            </w:pPr>
+          </w:p>
+        </w:tc>
+      </w:tr>
+      <w:tr>
+        <w:tc>
+          <w:tcPr>
+            <w:tcW w:w="282" w:type="dxa"/>
+            <w:vAlign w:val="center"/>
+          </w:tcPr>
+          <w:p>
+            <w:pPr>
+              <w:jc w:val="both"/>
+              <w:rPr>
+                <w:rFonts w:ascii="Tw Cen MT" w:hAnsi="Tw Cen MT" w:cs="Arial"/>
+                <w:sz w:val="24"/>
+                <w:szCs w:val="24"/>
+              </w:rPr>
+            </w:pPr>
+          </w:p>
+        </w:tc>
+        <w:tc>
+          <w:tcPr>
+            <w:tcW w:w="994" w:type="dxa"/>
+            <w:vAlign w:val="center"/>
+          </w:tcPr>
+          <w:p>
+            <w:pPr>
+              <w:pStyle w:val="Ttulo2"/>
+              <w:numPr>
+                <w:ilvl w:val="0"/>
+                <w:numId w:val="0"/>
+              </w:numPr>
+              <w:spacing w:before="0" w:after="0" w:line="240" w:lineRule="auto"/>
+              <w:ind w:left="709" w:hanging="709"/>
+              <w:outlineLvl w:val="1"/>
+              <w:rPr>
+                <w:b w:val="0"/>
+                <w:bCs w:val="0"/>
+                <w:color w:val="auto"/>
+                <w:sz w:val="24"/>
+                <w:szCs w:val="24"/>
+              </w:rPr>
+            </w:pPr>
+            <w:r>
+              <w:rPr>
+                <w:b w:val="0"/>
+                <w:bCs w:val="0"/>
+                <w:color w:val="auto"/>
+                <w:sz w:val="24"/>
+                <w:szCs w:val="24"/>
+              </w:rPr>
+              <w:t>5</w:t>
+            </w:r>
+            <w:r>
+              <w:rPr>
+                <w:b w:val="0"/>
+                <w:bCs w:val="0"/>
+                <w:color w:val="auto"/>
+                <w:sz w:val="24"/>
+                <w:szCs w:val="24"/>
+              </w:rPr>
+              <w:t>.1</w:t>
+            </w:r>
+          </w:p>
+        </w:tc>
+        <w:tc>
+          <w:tcPr>
+            <w:tcW w:w="6947" w:type="dxa"/>
+            <w:vAlign w:val="center"/>
+          </w:tcPr>
+          <w:p>
+            <w:pPr>
+              <w:pStyle w:val="Ttulo2"/>
+              <w:numPr>
+                <w:ilvl w:val="0"/>
+                <w:numId w:val="0"/>
+              </w:numPr>
+              <w:spacing w:before="0" w:after="0" w:line="240" w:lineRule="auto"/>
+              <w:ind w:left="709" w:hanging="709"/>
+              <w:outlineLvl w:val="1"/>
+              <w:rPr>
+                <w:b w:val="0"/>
+                <w:bCs w:val="0"/>
+                <w:color w:val="auto"/>
+                <w:sz w:val="24"/>
+                <w:szCs w:val="24"/>
+              </w:rPr>
+            </w:pPr>
+            <w:r>
+              <w:rPr>
+                <w:b w:val="0"/>
+                <w:bCs w:val="0"/>
+                <w:color w:val="auto"/>
+                <w:sz w:val="24"/>
+                <w:szCs w:val="24"/>
+              </w:rPr>
+              <w:t>A vida útil de uma estrutura</w:t>
+            </w:r>
+          </w:p>
+        </w:tc>
+        <w:tc>
+          <w:tcPr>
+            <w:tcW w:w="695" w:type="dxa"/>
+            <w:vAlign w:val="center"/>
+          </w:tcPr>
+          <w:p>
+            <w:pPr>
+              <w:jc w:val="right"/>
+              <w:rPr>
+                <w:rFonts w:ascii="Tw Cen MT" w:hAnsi="Tw Cen MT" w:cs="Arial"/>
+                <w:sz w:val="24"/>
+                <w:szCs w:val="24"/>
+              </w:rPr>
+            </w:pPr>
+            <w:r>
+              <w:rPr>
+                <w:rFonts w:ascii="Tw Cen MT" w:hAnsi="Tw Cen MT" w:cs="Arial"/>
+                <w:sz w:val="24"/>
+                <w:szCs w:val="24"/>
+              </w:rPr>
+              <w:t>5</w:t>
+            </w:r>
+            <w:r>
+              <w:rPr>
+                <w:rFonts w:ascii="Tw Cen MT" w:hAnsi="Tw Cen MT" w:cs="Arial"/>
+                <w:sz w:val="24"/>
+                <w:szCs w:val="24"/>
+              </w:rPr>
+              <w:t>.</w:t>
+            </w:r>
+            <w:r>
+              <w:rPr>
+                <w:rFonts w:ascii="Tw Cen MT" w:hAnsi="Tw Cen MT" w:cs="Arial"/>
+                <w:sz w:val="24"/>
+                <w:szCs w:val="24"/>
+              </w:rPr>
+              <w:t>1</w:t>
+            </w:r>
+          </w:p>
+        </w:tc>
+      </w:tr>
+      <w:tr>
+        <w:tc>
+          <w:tcPr>
+            <w:tcW w:w="282" w:type="dxa"/>
+            <w:vAlign w:val="center"/>
+          </w:tcPr>
+          <w:p>
+            <w:pPr>
+              <w:jc w:val="both"/>
+              <w:rPr>
+                <w:rFonts w:ascii="Tw Cen MT" w:hAnsi="Tw Cen MT" w:cs="Arial"/>
+                <w:sz w:val="24"/>
+                <w:szCs w:val="24"/>
+              </w:rPr>
+            </w:pPr>
+          </w:p>
+        </w:tc>
+        <w:tc>
+          <w:tcPr>
+            <w:tcW w:w="994" w:type="dxa"/>
+            <w:vAlign w:val="center"/>
+          </w:tcPr>
+          <w:p>
+            <w:pPr>
+              <w:pStyle w:val="Ttulo2"/>
+              <w:numPr>
+                <w:ilvl w:val="0"/>
+                <w:numId w:val="0"/>
+              </w:numPr>
+              <w:spacing w:before="0" w:after="0" w:line="240" w:lineRule="auto"/>
+              <w:outlineLvl w:val="1"/>
+              <w:rPr>
+                <w:b w:val="0"/>
+                <w:bCs w:val="0"/>
+                <w:color w:val="auto"/>
+                <w:sz w:val="24"/>
+                <w:szCs w:val="24"/>
+              </w:rPr>
+            </w:pPr>
+            <w:r>
+              <w:rPr>
+                <w:b w:val="0"/>
+                <w:bCs w:val="0"/>
+                <w:color w:val="auto"/>
+                <w:sz w:val="24"/>
+                <w:szCs w:val="24"/>
+              </w:rPr>
+              <w:t>5</w:t>
+            </w:r>
+            <w:r>
+              <w:rPr>
+                <w:b w:val="0"/>
+                <w:bCs w:val="0"/>
+                <w:color w:val="auto"/>
+                <w:sz w:val="24"/>
+                <w:szCs w:val="24"/>
+              </w:rPr>
+              <w:t>.2</w:t>
+            </w:r>
+          </w:p>
+        </w:tc>
+        <w:tc>
+          <w:tcPr>
+            <w:tcW w:w="6947" w:type="dxa"/>
+            <w:vAlign w:val="center"/>
+          </w:tcPr>
+          <w:p>
+            <w:pPr>
+              <w:pStyle w:val="Ttulo2"/>
+              <w:numPr>
+                <w:ilvl w:val="0"/>
+                <w:numId w:val="0"/>
+              </w:numPr>
+              <w:spacing w:before="0" w:after="0" w:line="240" w:lineRule="auto"/>
+              <w:outlineLvl w:val="1"/>
+              <w:rPr>
+                <w:rFonts w:ascii="CMU Serif" w:eastAsiaTheme="minorEastAsia" w:hAnsi="CMU Serif" w:cs="CMU Serif"/>
+                <w:b w:val="0"/>
+                <w:bCs w:val="0"/>
+                <w:color w:val="FF7C80"/>
+                <w:sz w:val="24"/>
+                <w:szCs w:val="22"/>
+              </w:rPr>
+            </w:pPr>
+            <w:r>
+              <w:rPr>
+                <w:b w:val="0"/>
+                <w:bCs w:val="0"/>
+                <w:color w:val="auto"/>
+                <w:sz w:val="24"/>
+                <w:szCs w:val="24"/>
+              </w:rPr>
+              <w:t>A</w:t>
+            </w:r>
+            <w:r>
+              <w:rPr>
+                <w:b w:val="0"/>
+                <w:bCs w:val="0"/>
+                <w:color w:val="auto"/>
+                <w:sz w:val="24"/>
+                <w:szCs w:val="24"/>
+              </w:rPr>
+              <w:t>spectos da durabilidade para o projeto estrutural</w:t>
+            </w:r>
+          </w:p>
+        </w:tc>
+        <w:tc>
+          <w:tcPr>
+            <w:tcW w:w="695" w:type="dxa"/>
+            <w:vAlign w:val="center"/>
+          </w:tcPr>
+          <w:p>
+            <w:pPr>
+              <w:jc w:val="right"/>
+              <w:rPr>
+                <w:rFonts w:ascii="Tw Cen MT" w:hAnsi="Tw Cen MT" w:cs="Arial"/>
+                <w:sz w:val="24"/>
+                <w:szCs w:val="24"/>
+              </w:rPr>
+            </w:pPr>
+            <w:r>
+              <w:rPr>
+                <w:rFonts w:ascii="Tw Cen MT" w:hAnsi="Tw Cen MT" w:cs="Arial"/>
+                <w:sz w:val="24"/>
+                <w:szCs w:val="24"/>
+              </w:rPr>
+              <w:t>5</w:t>
+            </w:r>
+            <w:r>
+              <w:rPr>
+                <w:rFonts w:ascii="Tw Cen MT" w:hAnsi="Tw Cen MT" w:cs="Arial"/>
+                <w:sz w:val="24"/>
+                <w:szCs w:val="24"/>
+              </w:rPr>
+              <w:t>.</w:t>
+            </w:r>
+            <w:r>
+              <w:rPr>
+                <w:rFonts w:ascii="Tw Cen MT" w:hAnsi="Tw Cen MT" w:cs="Arial"/>
+                <w:sz w:val="24"/>
+                <w:szCs w:val="24"/>
+              </w:rPr>
+              <w:t>4</w:t>
+            </w:r>
+          </w:p>
+        </w:tc>
+      </w:tr>
+      <w:tr>
+        <w:tblPrEx>
+          <w:tblBorders>
+            <w:top w:val="single" w:sz="4" w:space="0" w:color="auto"/>
+            <w:left w:val="single" w:sz="4" w:space="0" w:color="auto"/>
+            <w:bottom w:val="single" w:sz="4" w:space="0" w:color="auto"/>
+            <w:right w:val="single" w:sz="4" w:space="0" w:color="auto"/>
+            <w:insideH w:val="single" w:sz="4" w:space="0" w:color="auto"/>
+            <w:insideV w:val="single" w:sz="4" w:space="0" w:color="auto"/>
+          </w:tblBorders>
+        </w:tblPrEx>
+        <w:trPr>
+          <w:trHeight w:val="130"/>
+        </w:trPr>
+        <w:tc>
+          <w:tcPr>
+            <w:tcW w:w="282" w:type="dxa"/>
+            <w:tcBorders>
+              <w:top w:val="nil"/>
+              <w:left w:val="nil"/>
+              <w:bottom w:val="nil"/>
+              <w:right w:val="nil"/>
+            </w:tcBorders>
+            <w:vAlign w:val="center"/>
+          </w:tcPr>
+          <w:p>
+            <w:pPr>
+              <w:jc w:val="both"/>
+              <w:rPr>
+                <w:rFonts w:ascii="Tw Cen MT" w:hAnsi="Tw Cen MT" w:cs="Arial"/>
+                <w:sz w:val="24"/>
+                <w:szCs w:val="24"/>
+              </w:rPr>
+            </w:pPr>
+          </w:p>
+        </w:tc>
+        <w:tc>
+          <w:tcPr>
+            <w:tcW w:w="994" w:type="dxa"/>
+            <w:tcBorders>
+              <w:top w:val="nil"/>
+              <w:left w:val="nil"/>
+              <w:bottom w:val="nil"/>
+              <w:right w:val="nil"/>
+            </w:tcBorders>
+            <w:vAlign w:val="center"/>
+          </w:tcPr>
+          <w:p>
+            <w:pPr>
+              <w:pStyle w:val="Ttulo2"/>
+              <w:numPr>
+                <w:ilvl w:val="0"/>
+                <w:numId w:val="0"/>
+              </w:numPr>
+              <w:spacing w:before="0" w:after="0" w:line="240" w:lineRule="auto"/>
+              <w:outlineLvl w:val="1"/>
+              <w:rPr>
+                <w:b w:val="0"/>
+                <w:bCs w:val="0"/>
+                <w:sz w:val="24"/>
+                <w:szCs w:val="24"/>
+              </w:rPr>
+            </w:pPr>
+            <w:r>
+              <w:rPr>
+                <w:b w:val="0"/>
+                <w:bCs w:val="0"/>
+                <w:sz w:val="24"/>
+                <w:szCs w:val="24"/>
+              </w:rPr>
+              <w:t>5</w:t>
+            </w:r>
+            <w:r>
+              <w:rPr>
+                <w:b w:val="0"/>
+                <w:bCs w:val="0"/>
+                <w:sz w:val="24"/>
+                <w:szCs w:val="24"/>
+              </w:rPr>
+              <w:t>.</w:t>
+            </w:r>
+            <w:r>
+              <w:rPr>
+                <w:b w:val="0"/>
+                <w:bCs w:val="0"/>
+                <w:sz w:val="24"/>
+                <w:szCs w:val="24"/>
+              </w:rPr>
+              <w:t>3</w:t>
+            </w:r>
+          </w:p>
+        </w:tc>
+        <w:tc>
+          <w:tcPr>
+            <w:tcW w:w="6947" w:type="dxa"/>
+            <w:tcBorders>
+              <w:top w:val="nil"/>
+              <w:left w:val="nil"/>
+              <w:bottom w:val="nil"/>
+              <w:right w:val="nil"/>
+            </w:tcBorders>
+            <w:vAlign w:val="center"/>
+          </w:tcPr>
+          <w:p>
+            <w:pPr>
+              <w:pStyle w:val="Ttulo2"/>
+              <w:numPr>
+                <w:ilvl w:val="0"/>
+                <w:numId w:val="0"/>
+              </w:numPr>
+              <w:spacing w:before="0" w:after="0" w:line="240" w:lineRule="auto"/>
+              <w:ind w:left="709" w:hanging="709"/>
+              <w:outlineLvl w:val="1"/>
+              <w:rPr>
+                <w:b w:val="0"/>
+                <w:bCs w:val="0"/>
+                <w:sz w:val="24"/>
+                <w:szCs w:val="24"/>
+              </w:rPr>
+            </w:pPr>
+            <w:r>
+              <w:rPr>
+                <w:b w:val="0"/>
+                <w:bCs w:val="0"/>
+                <w:sz w:val="24"/>
+                <w:szCs w:val="24"/>
+              </w:rPr>
+              <w:t>Referências</w:t>
+            </w:r>
+          </w:p>
+        </w:tc>
+        <w:tc>
+          <w:tcPr>
+            <w:tcW w:w="695" w:type="dxa"/>
+            <w:tcBorders>
+              <w:top w:val="nil"/>
+              <w:left w:val="nil"/>
+              <w:bottom w:val="nil"/>
+              <w:right w:val="nil"/>
+            </w:tcBorders>
+            <w:vAlign w:val="center"/>
+          </w:tcPr>
+          <w:p>
+            <w:pPr>
+              <w:jc w:val="right"/>
+              <w:rPr>
+                <w:rFonts w:ascii="Tw Cen MT" w:hAnsi="Tw Cen MT" w:cs="Arial"/>
+                <w:sz w:val="24"/>
+                <w:szCs w:val="24"/>
+                <w:u w:val="single"/>
+              </w:rPr>
+            </w:pPr>
+            <w:r>
+              <w:rPr>
+                <w:rFonts w:ascii="Tw Cen MT" w:hAnsi="Tw Cen MT" w:cs="Arial"/>
+                <w:sz w:val="24"/>
+                <w:szCs w:val="24"/>
+              </w:rPr>
+              <w:t>5.15</w:t>
             </w:r>
           </w:p>
         </w:tc>
@@ -5600,6 +6200,7 @@
         </w:rPr>
         <w:t xml:space="preserve">Obs.: Os itens do tipo ícone foram retirados do site </w:t>
       </w:r>
+      <w:proofErr w:type="spellStart"/>
       <w:r>
         <w:rPr>
           <w:rFonts w:ascii="Goudy Old Style" w:hAnsi="Goudy Old Style" w:cs="Arial"/>
@@ -5610,6 +6211,7 @@
         </w:rPr>
         <w:t>flaticon</w:t>
       </w:r>
+      <w:proofErr w:type="spellEnd"/>
       <w:r>
         <w:rPr>
           <w:rFonts w:ascii="Goudy Old Style" w:hAnsi="Goudy Old Style" w:cs="Arial"/>

</xml_diff>